<commit_message>
finished but may need light editing
</commit_message>
<xml_diff>
--- a/Python API OpenWeatherMap HW.docx
+++ b/Python API OpenWeatherMap HW.docx
@@ -39,7 +39,49 @@
           <w:ilvl w:val="0"/>
           <w:numId w:val="1"/>
         </w:numPr>
-      </w:pPr>
+        <w:spacing w:line="480" w:lineRule="auto"/>
+      </w:pPr>
+      <w:r>
+        <w:t>There seems to be a correlation between distance from the equator (zero degrees latitude) and temperature. Specifically, the closer to zero degrees latitude, the higher the max temperature of city in our sample.</w:t>
+      </w:r>
+    </w:p>
+    <w:p>
+      <w:pPr>
+        <w:pStyle w:val="ListParagraph"/>
+        <w:numPr>
+          <w:ilvl w:val="0"/>
+          <w:numId w:val="1"/>
+        </w:numPr>
+        <w:spacing w:line="480" w:lineRule="auto"/>
+      </w:pPr>
+      <w:r>
+        <w:t>There seems to no correlation between distance from</w:t>
+      </w:r>
+      <w:r>
+        <w:t xml:space="preserve"> humidity</w:t>
+      </w:r>
+      <w:r>
+        <w:t xml:space="preserve"> and</w:t>
+      </w:r>
+      <w:r>
+        <w:t xml:space="preserve"> the equator </w:t>
+      </w:r>
+      <w:r>
+        <w:t>as well as no correlation between cloudiness and distance from equator.</w:t>
+      </w:r>
+    </w:p>
+    <w:p>
+      <w:pPr>
+        <w:pStyle w:val="ListParagraph"/>
+        <w:numPr>
+          <w:ilvl w:val="0"/>
+          <w:numId w:val="1"/>
+        </w:numPr>
+        <w:spacing w:line="480" w:lineRule="auto"/>
+      </w:pPr>
+      <w:r>
+        <w:t>The variance of wind speed for each sampled city seems to increase with distance away from the equator.</w:t>
+      </w:r>
       <w:bookmarkStart w:id="0" w:name="_GoBack"/>
       <w:bookmarkEnd w:id="0"/>
     </w:p>

</xml_diff>